<commit_message>
dokončený celý návrh aj s potrebnými zmenami
</commit_message>
<xml_diff>
--- a/documents/CEVA Software Request Form - Skladovaci system.docx
+++ b/documents/CEVA Software Request Form - Skladovaci system.docx
@@ -242,11 +242,11 @@
           <w:lang w:val="en-GB"/>
         </w:rPr>
       </w:pPr>
-      <w:bookmarkStart w:id="4" w:name="_Toc236812679"/>
-      <w:bookmarkStart w:id="5" w:name="_Toc309305764"/>
-      <w:bookmarkStart w:id="6" w:name="_Toc3781355"/>
-      <w:bookmarkStart w:id="7" w:name="_Toc12277128"/>
-      <w:bookmarkStart w:id="8" w:name="_Toc138538920"/>
+      <w:bookmarkStart w:id="3" w:name="_Toc236812679"/>
+      <w:bookmarkStart w:id="4" w:name="_Toc309305764"/>
+      <w:bookmarkStart w:id="5" w:name="_Toc3781355"/>
+      <w:bookmarkStart w:id="6" w:name="_Toc12277128"/>
+      <w:bookmarkStart w:id="7" w:name="_Toc138538920"/>
       <w:r>
         <w:rPr>
           <w:b/>
@@ -258,11 +258,11 @@
         </w:rPr>
         <w:t>Document History</w:t>
       </w:r>
+      <w:bookmarkEnd w:id="3"/>
       <w:bookmarkEnd w:id="4"/>
       <w:bookmarkEnd w:id="5"/>
       <w:bookmarkEnd w:id="6"/>
       <w:bookmarkEnd w:id="7"/>
-      <w:bookmarkEnd w:id="8"/>
     </w:p>
     <w:tbl>
       <w:tblPr>
@@ -1712,7 +1712,7 @@
           <w:szCs w:val="32"/>
         </w:rPr>
       </w:pPr>
-      <w:bookmarkStart w:id="11" w:name="Home"/>
+      <w:bookmarkStart w:id="9" w:name="Home"/>
       <w:r>
         <w:rPr>
           <w:rFonts w:ascii="Fujitsu Sans Light" w:hAnsi="Fujitsu Sans Light"/>
@@ -1722,7 +1722,7 @@
         </w:rPr>
         <w:t>Table of Contents:</w:t>
       </w:r>
-      <w:bookmarkEnd w:id="11"/>
+      <w:bookmarkEnd w:id="9"/>
     </w:p>
     <w:p>
       <w:pPr>
@@ -3008,7 +3008,7 @@
                 <w:szCs w:val="20"/>
               </w:rPr>
             </w:pPr>
-            <w:bookmarkStart w:id="12" w:name="Request_Details" w:colFirst="0" w:colLast="0"/>
+            <w:bookmarkStart w:id="10" w:name="Request_Details" w:colFirst="0" w:colLast="0"/>
             <w:r>
               <w:rPr>
                 <w:rFonts w:ascii="Fujitsu Sans Light" w:hAnsi="Fujitsu Sans Light"/>
@@ -3028,7 +3028,7 @@
           </w:p>
         </w:tc>
       </w:tr>
-      <w:bookmarkEnd w:id="12"/>
+      <w:bookmarkEnd w:id="10"/>
       <w:tr>
         <w:trPr>
           <w:trHeight w:val="454"/>
@@ -3405,16 +3405,7 @@
                 <w:rFonts w:ascii="Fujitsu Sans Light" w:hAnsi="Fujitsu Sans Light"/>
                 <w:szCs w:val="20"/>
               </w:rPr>
-              <w:t xml:space="preserve"> to efficiently manage and monitor warehouse operations by enabling users to record, search, and visualize the status of inventory and logistics</w:t>
-            </w:r>
-            <w:bookmarkStart w:id="13" w:name="_GoBack"/>
-            <w:bookmarkEnd w:id="13"/>
-            <w:r>
-              <w:rPr>
-                <w:rFonts w:ascii="Fujitsu Sans Light" w:hAnsi="Fujitsu Sans Light"/>
-                <w:szCs w:val="20"/>
-              </w:rPr>
-              <w:t>.</w:t>
+              <w:t xml:space="preserve"> to efficiently manage and monitor warehouse operations by enabling users to record, search, and visualize the status of inventory and logistics.</w:t>
             </w:r>
           </w:p>
         </w:tc>
@@ -3486,7 +3477,7 @@
                   <v:path o:extrusionok="f" gradientshapeok="t" o:connecttype="rect"/>
                   <o:lock v:ext="edit" aspectratio="t"/>
                 </v:shapetype>
-                <v:shape id="_x0000_i1069" type="#_x0000_t75" style="width:12.85pt;height:12.3pt" o:ole="">
+                <v:shape id="_x0000_i1069" type="#_x0000_t75" style="width:12.85pt;height:12.5pt" o:ole="">
                   <v:imagedata r:id="rId18" o:title=""/>
                 </v:shape>
                 <w:control r:id="rId19" w:name="CheckBox111213111111152" w:shapeid="_x0000_i1069"/>
@@ -3512,7 +3503,7 @@
                 <w:szCs w:val="20"/>
               </w:rPr>
               <w:object w:dxaOrig="225" w:dyaOrig="225" w14:anchorId="1726A884">
-                <v:shape id="_x0000_i1071" type="#_x0000_t75" style="width:12.85pt;height:12.3pt" o:ole="">
+                <v:shape id="_x0000_i1071" type="#_x0000_t75" style="width:12.85pt;height:12.5pt" o:ole="">
                   <v:imagedata r:id="rId20" o:title=""/>
                 </v:shape>
                 <w:control r:id="rId21" w:name="CheckBox111213111111162" w:shapeid="_x0000_i1071"/>
@@ -3612,7 +3603,7 @@
                 <w:szCs w:val="20"/>
               </w:rPr>
               <w:object w:dxaOrig="225" w:dyaOrig="225" w14:anchorId="411B7D49">
-                <v:shape id="_x0000_i1073" type="#_x0000_t75" style="width:12.85pt;height:12.3pt" o:ole="">
+                <v:shape id="_x0000_i1073" type="#_x0000_t75" style="width:12.85pt;height:12.5pt" o:ole="">
                   <v:imagedata r:id="rId18" o:title=""/>
                 </v:shape>
                 <w:control r:id="rId22" w:name="CheckBox1112131111111524" w:shapeid="_x0000_i1073"/>
@@ -3638,7 +3629,7 @@
                 <w:szCs w:val="20"/>
               </w:rPr>
               <w:object w:dxaOrig="225" w:dyaOrig="225" w14:anchorId="56A22F3D">
-                <v:shape id="_x0000_i1075" type="#_x0000_t75" style="width:12.85pt;height:12.3pt" o:ole="">
+                <v:shape id="_x0000_i1075" type="#_x0000_t75" style="width:12.85pt;height:12.5pt" o:ole="">
                   <v:imagedata r:id="rId20" o:title=""/>
                 </v:shape>
                 <w:control r:id="rId23" w:name="CheckBox1112131111111624" w:shapeid="_x0000_i1075"/>
@@ -3924,23 +3915,7 @@
                   <w:rFonts w:ascii="Fujitsu Sans Light" w:hAnsi="Fujitsu Sans Light"/>
                   <w:szCs w:val="20"/>
                 </w:rPr>
-                <w:t>https://github.com/TIS2023-FMFI/sklad/blob/main/src/FinalA</w:t>
-              </w:r>
-              <w:r>
-                <w:rPr>
-                  <w:rStyle w:val="Hypertextovprepojenie"/>
-                  <w:rFonts w:ascii="Fujitsu Sans Light" w:hAnsi="Fujitsu Sans Light"/>
-                  <w:szCs w:val="20"/>
-                </w:rPr>
-                <w:t>p</w:t>
-              </w:r>
-              <w:r>
-                <w:rPr>
-                  <w:rStyle w:val="Hypertextovprepojenie"/>
-                  <w:rFonts w:ascii="Fujitsu Sans Light" w:hAnsi="Fujitsu Sans Light"/>
-                  <w:szCs w:val="20"/>
-                </w:rPr>
-                <w:t>p/src/main/resources/CEVA_Logistics_Logo_white.ico</w:t>
+                <w:t>https://github.com/TIS2023-FMFI/sklad/blob/main/src/FinalApp/src/main/resources/CEVA_Logistics_Logo_white.ico</w:t>
               </w:r>
             </w:hyperlink>
           </w:p>
@@ -4002,7 +3977,7 @@
                 <w:szCs w:val="20"/>
               </w:rPr>
               <w:object w:dxaOrig="225" w:dyaOrig="225" w14:anchorId="2EE6E13F">
-                <v:shape id="_x0000_i1077" type="#_x0000_t75" style="width:12.85pt;height:12.3pt" o:ole="">
+                <v:shape id="_x0000_i1077" type="#_x0000_t75" style="width:12.85pt;height:12.5pt" o:ole="">
                   <v:imagedata r:id="rId18" o:title=""/>
                 </v:shape>
                 <w:control r:id="rId25" w:name="CheckBox111213121453" w:shapeid="_x0000_i1077"/>
@@ -4047,7 +4022,7 @@
                 <w:szCs w:val="20"/>
               </w:rPr>
               <w:object w:dxaOrig="225" w:dyaOrig="225" w14:anchorId="6A5BFB83">
-                <v:shape id="_x0000_i1079" type="#_x0000_t75" style="width:12.85pt;height:12.3pt" o:ole="">
+                <v:shape id="_x0000_i1079" type="#_x0000_t75" style="width:12.85pt;height:12.5pt" o:ole="">
                   <v:imagedata r:id="rId20" o:title=""/>
                 </v:shape>
                 <w:control r:id="rId26" w:name="CheckBox1112131214532" w:shapeid="_x0000_i1079"/>
@@ -4120,7 +4095,7 @@
                 <w:szCs w:val="20"/>
               </w:rPr>
               <w:object w:dxaOrig="225" w:dyaOrig="225" w14:anchorId="5DD91376">
-                <v:shape id="_x0000_i1081" type="#_x0000_t75" style="width:12.85pt;height:12.3pt" o:ole="">
+                <v:shape id="_x0000_i1081" type="#_x0000_t75" style="width:12.85pt;height:12.5pt" o:ole="">
                   <v:imagedata r:id="rId20" o:title=""/>
                 </v:shape>
                 <w:control r:id="rId27" w:name="CheckBox11121312145332" w:shapeid="_x0000_i1081"/>
@@ -4149,7 +4124,7 @@
                 <w:szCs w:val="20"/>
               </w:rPr>
               <w:object w:dxaOrig="225" w:dyaOrig="225" w14:anchorId="6BCC78C5">
-                <v:shape id="_x0000_i1083" type="#_x0000_t75" style="width:12.85pt;height:12.3pt" o:ole="">
+                <v:shape id="_x0000_i1083" type="#_x0000_t75" style="width:12.85pt;height:12.5pt" o:ole="">
                   <v:imagedata r:id="rId18" o:title=""/>
                 </v:shape>
                 <w:control r:id="rId28" w:name="CheckBox111213121453311" w:shapeid="_x0000_i1083"/>
@@ -4286,7 +4261,7 @@
                 <w:szCs w:val="18"/>
               </w:rPr>
               <w:object w:dxaOrig="225" w:dyaOrig="225" w14:anchorId="5DEDC764">
-                <v:shape id="_x0000_i1085" type="#_x0000_t75" style="width:12.85pt;height:12.3pt" o:ole="">
+                <v:shape id="_x0000_i1085" type="#_x0000_t75" style="width:12.85pt;height:12.5pt" o:ole="">
                   <v:imagedata r:id="rId20" o:title=""/>
                 </v:shape>
                 <w:control r:id="rId29" w:name="CheckBox1112131214533111" w:shapeid="_x0000_i1085"/>
@@ -4319,7 +4294,7 @@
                 <w:szCs w:val="18"/>
               </w:rPr>
               <w:object w:dxaOrig="225" w:dyaOrig="225" w14:anchorId="62C4A1BB">
-                <v:shape id="_x0000_i1087" type="#_x0000_t75" style="width:12.85pt;height:12.3pt" o:ole="">
+                <v:shape id="_x0000_i1087" type="#_x0000_t75" style="width:12.85pt;height:12.5pt" o:ole="">
                   <v:imagedata r:id="rId20" o:title=""/>
                 </v:shape>
                 <w:control r:id="rId30" w:name="CheckBox1112131214533112" w:shapeid="_x0000_i1087"/>
@@ -4352,7 +4327,7 @@
                 <w:szCs w:val="18"/>
               </w:rPr>
               <w:object w:dxaOrig="225" w:dyaOrig="225" w14:anchorId="7D926E6A">
-                <v:shape id="_x0000_i1089" type="#_x0000_t75" style="width:12.85pt;height:12.3pt" o:ole="">
+                <v:shape id="_x0000_i1089" type="#_x0000_t75" style="width:12.85pt;height:12.5pt" o:ole="">
                   <v:imagedata r:id="rId20" o:title=""/>
                 </v:shape>
                 <w:control r:id="rId31" w:name="CheckBox1112131214533113" w:shapeid="_x0000_i1089"/>
@@ -4385,7 +4360,7 @@
                 <w:szCs w:val="18"/>
               </w:rPr>
               <w:object w:dxaOrig="225" w:dyaOrig="225" w14:anchorId="05A043D7">
-                <v:shape id="_x0000_i1091" type="#_x0000_t75" style="width:12.85pt;height:12.3pt" o:ole="">
+                <v:shape id="_x0000_i1091" type="#_x0000_t75" style="width:12.85pt;height:12.5pt" o:ole="">
                   <v:imagedata r:id="rId18" o:title=""/>
                 </v:shape>
                 <w:control r:id="rId32" w:name="CheckBox1112131214533114" w:shapeid="_x0000_i1091"/>
@@ -4418,7 +4393,7 @@
                 <w:szCs w:val="18"/>
               </w:rPr>
               <w:object w:dxaOrig="225" w:dyaOrig="225" w14:anchorId="5AF0E623">
-                <v:shape id="_x0000_i1093" type="#_x0000_t75" style="width:12.85pt;height:12.3pt" o:ole="">
+                <v:shape id="_x0000_i1093" type="#_x0000_t75" style="width:12.85pt;height:12.5pt" o:ole="">
                   <v:imagedata r:id="rId20" o:title=""/>
                 </v:shape>
                 <w:control r:id="rId33" w:name="CheckBox1112131214533115" w:shapeid="_x0000_i1093"/>
@@ -4568,7 +4543,7 @@
                 <w:szCs w:val="20"/>
               </w:rPr>
               <w:object w:dxaOrig="225" w:dyaOrig="225" w14:anchorId="6E044377">
-                <v:shape id="_x0000_i1095" type="#_x0000_t75" style="width:12.85pt;height:12.3pt" o:ole="">
+                <v:shape id="_x0000_i1095" type="#_x0000_t75" style="width:12.85pt;height:12.5pt" o:ole="">
                   <v:imagedata r:id="rId20" o:title=""/>
                 </v:shape>
                 <w:control r:id="rId34" w:name="CheckBox111213111111152211" w:shapeid="_x0000_i1095"/>
@@ -4601,7 +4576,7 @@
                 <w:szCs w:val="20"/>
               </w:rPr>
               <w:object w:dxaOrig="225" w:dyaOrig="225" w14:anchorId="349D2FBB">
-                <v:shape id="_x0000_i1097" type="#_x0000_t75" style="width:12.85pt;height:12.3pt" o:ole="">
+                <v:shape id="_x0000_i1097" type="#_x0000_t75" style="width:12.85pt;height:12.5pt" o:ole="">
                   <v:imagedata r:id="rId18" o:title=""/>
                 </v:shape>
                 <w:control r:id="rId35" w:name="CheckBox111213111111162211" w:shapeid="_x0000_i1097"/>
@@ -4669,7 +4644,7 @@
                 <w:szCs w:val="20"/>
               </w:rPr>
               <w:object w:dxaOrig="225" w:dyaOrig="225" w14:anchorId="4B381B0E">
-                <v:shape id="_x0000_i1099" type="#_x0000_t75" style="width:12.85pt;height:12.3pt" o:ole="">
+                <v:shape id="_x0000_i1099" type="#_x0000_t75" style="width:12.85pt;height:12.5pt" o:ole="">
                   <v:imagedata r:id="rId20" o:title=""/>
                 </v:shape>
                 <w:control r:id="rId36" w:name="CheckBox11121311111115221111" w:shapeid="_x0000_i1099"/>
@@ -4702,7 +4677,7 @@
                 <w:szCs w:val="20"/>
               </w:rPr>
               <w:object w:dxaOrig="225" w:dyaOrig="225" w14:anchorId="4272C3B9">
-                <v:shape id="_x0000_i1101" type="#_x0000_t75" style="width:12.85pt;height:12.3pt" o:ole="">
+                <v:shape id="_x0000_i1101" type="#_x0000_t75" style="width:12.85pt;height:12.5pt" o:ole="">
                   <v:imagedata r:id="rId18" o:title=""/>
                 </v:shape>
                 <w:control r:id="rId37" w:name="CheckBox11121311111116221111" w:shapeid="_x0000_i1101"/>
@@ -4789,7 +4764,7 @@
                 <w:szCs w:val="20"/>
               </w:rPr>
               <w:object w:dxaOrig="225" w:dyaOrig="225" w14:anchorId="23BFE006">
-                <v:shape id="_x0000_i1103" type="#_x0000_t75" style="width:12.85pt;height:12.3pt" o:ole="">
+                <v:shape id="_x0000_i1103" type="#_x0000_t75" style="width:12.85pt;height:12.5pt" o:ole="">
                   <v:imagedata r:id="rId20" o:title=""/>
                 </v:shape>
                 <w:control r:id="rId38" w:name="CheckBox111213111111152211111" w:shapeid="_x0000_i1103"/>
@@ -4822,7 +4797,7 @@
                 <w:szCs w:val="20"/>
               </w:rPr>
               <w:object w:dxaOrig="225" w:dyaOrig="225" w14:anchorId="13020EDD">
-                <v:shape id="_x0000_i1105" type="#_x0000_t75" style="width:12.85pt;height:12.3pt" o:ole="">
+                <v:shape id="_x0000_i1105" type="#_x0000_t75" style="width:12.85pt;height:12.5pt" o:ole="">
                   <v:imagedata r:id="rId18" o:title=""/>
                 </v:shape>
                 <w:control r:id="rId39" w:name="CheckBox111213111111162211111" w:shapeid="_x0000_i1105"/>
@@ -5004,8 +4979,8 @@
               </w:rPr>
               <w:br w:type="page"/>
             </w:r>
-            <w:bookmarkStart w:id="14" w:name="Key_Contact_Details"/>
-            <w:bookmarkEnd w:id="14"/>
+            <w:bookmarkStart w:id="11" w:name="Key_Contact_Details"/>
+            <w:bookmarkEnd w:id="11"/>
             <w:r>
               <w:rPr>
                 <w:rFonts w:ascii="Fujitsu Sans Light" w:hAnsi="Fujitsu Sans Light"/>
@@ -5625,7 +5600,7 @@
                 <w:szCs w:val="20"/>
               </w:rPr>
               <w:object w:dxaOrig="225" w:dyaOrig="225" w14:anchorId="6396F7EB">
-                <v:shape id="_x0000_i1107" type="#_x0000_t75" style="width:12.85pt;height:12.3pt" o:ole="">
+                <v:shape id="_x0000_i1107" type="#_x0000_t75" style="width:12.85pt;height:12.5pt" o:ole="">
                   <v:imagedata r:id="rId20" o:title=""/>
                 </v:shape>
                 <w:control r:id="rId40" w:name="CheckBox1112131111111522111" w:shapeid="_x0000_i1107"/>
@@ -6218,10 +6193,10 @@
                 <w:szCs w:val="20"/>
               </w:rPr>
             </w:pPr>
-            <w:bookmarkStart w:id="15" w:name="Section1_Existing"/>
-            <w:bookmarkStart w:id="16" w:name="Section2_PreReq"/>
-            <w:bookmarkEnd w:id="15"/>
-            <w:bookmarkEnd w:id="16"/>
+            <w:bookmarkStart w:id="12" w:name="Section1_Existing"/>
+            <w:bookmarkStart w:id="13" w:name="Section2_PreReq"/>
+            <w:bookmarkEnd w:id="12"/>
+            <w:bookmarkEnd w:id="13"/>
             <w:r>
               <w:rPr>
                 <w:rFonts w:ascii="Fujitsu Sans Light" w:hAnsi="Fujitsu Sans Light"/>
@@ -6236,8 +6211,8 @@
               </w:rPr>
               <w:br w:type="page"/>
             </w:r>
-            <w:bookmarkStart w:id="17" w:name="Section3_InstallRoutine"/>
-            <w:bookmarkEnd w:id="17"/>
+            <w:bookmarkStart w:id="14" w:name="Section3_InstallRoutine"/>
+            <w:bookmarkEnd w:id="14"/>
             <w:r>
               <w:rPr>
                 <w:rFonts w:ascii="Fujitsu Sans Light" w:hAnsi="Fujitsu Sans Light"/>
@@ -6727,16 +6702,16 @@
           <w:szCs w:val="20"/>
         </w:rPr>
       </w:pPr>
-      <w:bookmarkStart w:id="18" w:name="Section4_Post"/>
-      <w:bookmarkStart w:id="19" w:name="Section5_ConfigTest"/>
-      <w:bookmarkStart w:id="20" w:name="Section6_FuntionalTest"/>
-      <w:bookmarkStart w:id="21" w:name="Section7_TechDiscovery"/>
-      <w:bookmarkStart w:id="22" w:name="Section8_DiscoverySign"/>
+      <w:bookmarkStart w:id="15" w:name="Section4_Post"/>
+      <w:bookmarkStart w:id="16" w:name="Section5_ConfigTest"/>
+      <w:bookmarkStart w:id="17" w:name="Section6_FuntionalTest"/>
+      <w:bookmarkStart w:id="18" w:name="Section7_TechDiscovery"/>
+      <w:bookmarkStart w:id="19" w:name="Section8_DiscoverySign"/>
+      <w:bookmarkEnd w:id="15"/>
+      <w:bookmarkEnd w:id="16"/>
+      <w:bookmarkEnd w:id="17"/>
       <w:bookmarkEnd w:id="18"/>
       <w:bookmarkEnd w:id="19"/>
-      <w:bookmarkEnd w:id="20"/>
-      <w:bookmarkEnd w:id="21"/>
-      <w:bookmarkEnd w:id="22"/>
     </w:p>
     <w:p>
       <w:pPr>
@@ -7179,7 +7154,7 @@
                 <w:szCs w:val="20"/>
               </w:rPr>
               <w:object w:dxaOrig="225" w:dyaOrig="225" w14:anchorId="55FF3E1C">
-                <v:shape id="_x0000_i1109" type="#_x0000_t75" style="width:12.85pt;height:12.3pt" o:ole="">
+                <v:shape id="_x0000_i1109" type="#_x0000_t75" style="width:12.85pt;height:12.5pt" o:ole="">
                   <v:imagedata r:id="rId18" o:title=""/>
                 </v:shape>
                 <w:control r:id="rId41" w:name="CheckBox1112131111111522111121" w:shapeid="_x0000_i1109"/>
@@ -7212,7 +7187,7 @@
                 <w:szCs w:val="20"/>
               </w:rPr>
               <w:object w:dxaOrig="225" w:dyaOrig="225" w14:anchorId="3BFE9562">
-                <v:shape id="_x0000_i1111" type="#_x0000_t75" style="width:12.85pt;height:12.3pt" o:ole="">
+                <v:shape id="_x0000_i1111" type="#_x0000_t75" style="width:12.85pt;height:12.5pt" o:ole="">
                   <v:imagedata r:id="rId20" o:title=""/>
                 </v:shape>
                 <w:control r:id="rId42" w:name="CheckBox1112131111111622111121" w:shapeid="_x0000_i1111"/>
@@ -7445,7 +7420,21 @@
                 <w:rFonts w:ascii="Fujitsu Sans Light" w:hAnsi="Fujitsu Sans Light"/>
                 <w:szCs w:val="20"/>
               </w:rPr>
-              <w:t>Java file:</w:t>
+              <w:t>Java file</w:t>
+            </w:r>
+            <w:r>
+              <w:rPr>
+                <w:rFonts w:ascii="Fujitsu Sans Light" w:hAnsi="Fujitsu Sans Light"/>
+                <w:szCs w:val="20"/>
+              </w:rPr>
+              <w:t xml:space="preserve"> from</w:t>
+            </w:r>
+            <w:r>
+              <w:rPr>
+                <w:rFonts w:ascii="Fujitsu Sans Light" w:hAnsi="Fujitsu Sans Light"/>
+                <w:szCs w:val="20"/>
+              </w:rPr>
+              <w:t>:</w:t>
             </w:r>
           </w:p>
           <w:p>
@@ -7462,7 +7451,7 @@
                   <w:rFonts w:ascii="Fujitsu Sans Light" w:hAnsi="Fujitsu Sans Light"/>
                   <w:szCs w:val="20"/>
                 </w:rPr>
-                <w:t>https://drive.google.com/file/d/1_P2RQdqNYBYA8r31FFcnV2ZcrtVoR7Wy/view?usp=sharing</w:t>
+                <w:t>https://drive.google.com/file/d/1Vi3py9IVpNJXXS4MI0SW2TsxcsE26j37/view?usp=sharing</w:t>
               </w:r>
             </w:hyperlink>
           </w:p>
@@ -7473,6 +7462,8 @@
                 <w:szCs w:val="20"/>
               </w:rPr>
             </w:pPr>
+            <w:bookmarkStart w:id="20" w:name="_GoBack"/>
+            <w:bookmarkEnd w:id="20"/>
             <w:r>
               <w:rPr>
                 <w:rFonts w:ascii="Fujitsu Sans Light" w:hAnsi="Fujitsu Sans Light"/>
@@ -7518,16 +7509,100 @@
             <w:pPr>
               <w:rPr>
                 <w:rFonts w:ascii="Fujitsu Sans Light" w:hAnsi="Fujitsu Sans Light"/>
+                <w:szCs w:val="20"/>
+                <w:lang w:val="en-US"/>
+              </w:rPr>
+            </w:pPr>
+            <w:r>
+              <w:rPr>
+                <w:rFonts w:ascii="Fujitsu Sans Light" w:hAnsi="Fujitsu Sans Light"/>
                 <w:b/>
                 <w:szCs w:val="20"/>
               </w:rPr>
-            </w:pPr>
+              <w:t xml:space="preserve">Install Step </w:t>
+            </w:r>
             <w:r>
               <w:rPr>
                 <w:rFonts w:ascii="Fujitsu Sans Light" w:hAnsi="Fujitsu Sans Light"/>
                 <w:b/>
                 <w:szCs w:val="20"/>
               </w:rPr>
+              <w:t>2</w:t>
+            </w:r>
+            <w:r>
+              <w:rPr>
+                <w:rFonts w:ascii="Fujitsu Sans Light" w:hAnsi="Fujitsu Sans Light"/>
+                <w:b/>
+                <w:szCs w:val="20"/>
+              </w:rPr>
+              <w:t xml:space="preserve">: </w:t>
+            </w:r>
+            <w:r>
+              <w:rPr>
+                <w:rFonts w:ascii="Fujitsu Sans Light" w:hAnsi="Fujitsu Sans Light"/>
+                <w:szCs w:val="20"/>
+                <w:lang w:val="en-US"/>
+              </w:rPr>
+              <w:t xml:space="preserve">Open the </w:t>
+            </w:r>
+            <w:proofErr w:type="spellStart"/>
+            <w:r>
+              <w:rPr>
+                <w:rFonts w:ascii="Fujitsu Sans Light" w:hAnsi="Fujitsu Sans Light"/>
+                <w:szCs w:val="20"/>
+                <w:lang w:val="en-US"/>
+              </w:rPr>
+              <w:t>database.cfg</w:t>
+            </w:r>
+            <w:proofErr w:type="spellEnd"/>
+            <w:r>
+              <w:rPr>
+                <w:rFonts w:ascii="Fujitsu Sans Light" w:hAnsi="Fujitsu Sans Light"/>
+                <w:szCs w:val="20"/>
+                <w:lang w:val="en-US"/>
+              </w:rPr>
+              <w:t xml:space="preserve"> file located in C:\Program Files\Java</w:t>
+            </w:r>
+          </w:p>
+        </w:tc>
+        <w:tc>
+          <w:tcPr>
+            <w:tcW w:w="5245" w:type="dxa"/>
+            <w:vAlign w:val="center"/>
+          </w:tcPr>
+          <w:p>
+            <w:pPr>
+              <w:rPr>
+                <w:rFonts w:ascii="Fujitsu Sans Light" w:hAnsi="Fujitsu Sans Light"/>
+                <w:szCs w:val="20"/>
+              </w:rPr>
+            </w:pPr>
+          </w:p>
+        </w:tc>
+      </w:tr>
+      <w:tr>
+        <w:trPr>
+          <w:trHeight w:val="454"/>
+        </w:trPr>
+        <w:tc>
+          <w:tcPr>
+            <w:tcW w:w="4077" w:type="dxa"/>
+            <w:shd w:val="clear" w:color="auto" w:fill="DBE5F1" w:themeFill="accent1" w:themeFillTint="33"/>
+            <w:vAlign w:val="center"/>
+          </w:tcPr>
+          <w:p>
+            <w:pPr>
+              <w:rPr>
+                <w:rFonts w:ascii="Fujitsu Sans Light" w:hAnsi="Fujitsu Sans Light"/>
+                <w:szCs w:val="20"/>
+              </w:rPr>
+            </w:pPr>
+            <w:r>
+              <w:rPr>
+                <w:rFonts w:ascii="Fujitsu Sans Light" w:hAnsi="Fujitsu Sans Light"/>
+                <w:b/>
+                <w:szCs w:val="20"/>
+              </w:rPr>
               <w:t xml:space="preserve">Install Step </w:t>
             </w:r>
             <w:r>
@@ -7536,7 +7611,312 @@
                 <w:b/>
                 <w:szCs w:val="20"/>
               </w:rPr>
-              <w:t>2</w:t>
+              <w:t>3:</w:t>
+            </w:r>
+            <w:r>
+              <w:rPr>
+                <w:rFonts w:ascii="Fujitsu Sans Light" w:hAnsi="Fujitsu Sans Light"/>
+                <w:b/>
+                <w:szCs w:val="20"/>
+              </w:rPr>
+              <w:t xml:space="preserve"> </w:t>
+            </w:r>
+            <w:r>
+              <w:rPr>
+                <w:rFonts w:ascii="Fujitsu Sans Light" w:hAnsi="Fujitsu Sans Light"/>
+                <w:szCs w:val="20"/>
+              </w:rPr>
+              <w:t xml:space="preserve">Replace </w:t>
+            </w:r>
+            <w:r>
+              <w:rPr>
+                <w:rFonts w:ascii="Fujitsu Sans Light" w:hAnsi="Fujitsu Sans Light"/>
+                <w:b/>
+                <w:szCs w:val="20"/>
+              </w:rPr>
+              <w:t>localhost</w:t>
+            </w:r>
+            <w:r>
+              <w:rPr>
+                <w:rFonts w:ascii="Fujitsu Sans Light" w:hAnsi="Fujitsu Sans Light"/>
+                <w:szCs w:val="20"/>
+              </w:rPr>
+              <w:t xml:space="preserve"> with</w:t>
+            </w:r>
+            <w:r>
+              <w:rPr>
+                <w:rFonts w:ascii="Fujitsu Sans Light" w:hAnsi="Fujitsu Sans Light"/>
+                <w:szCs w:val="20"/>
+              </w:rPr>
+              <w:t xml:space="preserve"> </w:t>
+            </w:r>
+            <w:r>
+              <w:rPr>
+                <w:rFonts w:ascii="Fujitsu Sans Light" w:hAnsi="Fujitsu Sans Light"/>
+                <w:szCs w:val="20"/>
+              </w:rPr>
+              <w:t>the IPv4 address of the Ethernet adapter through which the computer is connected to the local network (</w:t>
+            </w:r>
+            <w:r>
+              <w:rPr>
+                <w:rFonts w:ascii="Fujitsu Sans Light" w:hAnsi="Fujitsu Sans Light"/>
+                <w:szCs w:val="20"/>
+              </w:rPr>
+              <w:t>IPv4 address of the computer that is hosting or running the database server.</w:t>
+            </w:r>
+            <w:r>
+              <w:rPr>
+                <w:rFonts w:ascii="Fujitsu Sans Light" w:hAnsi="Fujitsu Sans Light"/>
+                <w:szCs w:val="20"/>
+              </w:rPr>
+              <w:t>).</w:t>
+            </w:r>
+          </w:p>
+        </w:tc>
+        <w:tc>
+          <w:tcPr>
+            <w:tcW w:w="5245" w:type="dxa"/>
+            <w:vAlign w:val="center"/>
+          </w:tcPr>
+          <w:p>
+            <w:pPr>
+              <w:rPr>
+                <w:rFonts w:ascii="Fujitsu Sans Light" w:hAnsi="Fujitsu Sans Light"/>
+                <w:szCs w:val="20"/>
+              </w:rPr>
+            </w:pPr>
+            <w:r>
+              <w:rPr>
+                <w:rFonts w:ascii="Fujitsu Sans Light" w:hAnsi="Fujitsu Sans Light"/>
+                <w:noProof/>
+                <w:szCs w:val="20"/>
+                <w:lang w:val="en-GB" w:eastAsia="en-GB"/>
+              </w:rPr>
+              <w:drawing>
+                <wp:inline distT="0" distB="0" distL="0" distR="0" wp14:anchorId="6ACBEFD3" wp14:editId="2CBC5E00">
+                  <wp:extent cx="3193415" cy="121285"/>
+                  <wp:effectExtent l="0" t="0" r="6985" b="0"/>
+                  <wp:docPr id="10" name="Obrázok 10"/>
+                  <wp:cNvGraphicFramePr>
+                    <a:graphicFrameLocks xmlns:a="http://schemas.openxmlformats.org/drawingml/2006/main" noChangeAspect="1"/>
+                  </wp:cNvGraphicFramePr>
+                  <a:graphic xmlns:a="http://schemas.openxmlformats.org/drawingml/2006/main">
+                    <a:graphicData uri="http://schemas.openxmlformats.org/drawingml/2006/picture">
+                      <pic:pic xmlns:pic="http://schemas.openxmlformats.org/drawingml/2006/picture">
+                        <pic:nvPicPr>
+                          <pic:cNvPr id="1" name=""/>
+                          <pic:cNvPicPr/>
+                        </pic:nvPicPr>
+                        <pic:blipFill>
+                          <a:blip r:embed="rId44"/>
+                          <a:stretch>
+                            <a:fillRect/>
+                          </a:stretch>
+                        </pic:blipFill>
+                        <pic:spPr>
+                          <a:xfrm>
+                            <a:off x="0" y="0"/>
+                            <a:ext cx="3193415" cy="121285"/>
+                          </a:xfrm>
+                          <a:prstGeom prst="rect">
+                            <a:avLst/>
+                          </a:prstGeom>
+                        </pic:spPr>
+                      </pic:pic>
+                    </a:graphicData>
+                  </a:graphic>
+                </wp:inline>
+              </w:drawing>
+            </w:r>
+          </w:p>
+        </w:tc>
+      </w:tr>
+      <w:tr>
+        <w:trPr>
+          <w:trHeight w:val="454"/>
+        </w:trPr>
+        <w:tc>
+          <w:tcPr>
+            <w:tcW w:w="4077" w:type="dxa"/>
+            <w:shd w:val="clear" w:color="auto" w:fill="DBE5F1" w:themeFill="accent1" w:themeFillTint="33"/>
+            <w:vAlign w:val="center"/>
+          </w:tcPr>
+          <w:p>
+            <w:pPr>
+              <w:rPr>
+                <w:rFonts w:ascii="Fujitsu Sans Light" w:hAnsi="Fujitsu Sans Light"/>
+                <w:b/>
+                <w:szCs w:val="20"/>
+              </w:rPr>
+            </w:pPr>
+            <w:r>
+              <w:rPr>
+                <w:rFonts w:ascii="Fujitsu Sans Light" w:hAnsi="Fujitsu Sans Light"/>
+                <w:b/>
+                <w:szCs w:val="20"/>
+              </w:rPr>
+              <w:t xml:space="preserve">Install Step </w:t>
+            </w:r>
+            <w:r>
+              <w:rPr>
+                <w:rFonts w:ascii="Fujitsu Sans Light" w:hAnsi="Fujitsu Sans Light"/>
+                <w:b/>
+                <w:szCs w:val="20"/>
+              </w:rPr>
+              <w:t>4:</w:t>
+            </w:r>
+            <w:r>
+              <w:rPr>
+                <w:rFonts w:ascii="Fujitsu Sans Light" w:hAnsi="Fujitsu Sans Light"/>
+                <w:b/>
+                <w:szCs w:val="20"/>
+              </w:rPr>
+              <w:t xml:space="preserve"> </w:t>
+            </w:r>
+            <w:r>
+              <w:rPr>
+                <w:rFonts w:ascii="Fujitsu Sans Light" w:hAnsi="Fujitsu Sans Light"/>
+                <w:szCs w:val="20"/>
+              </w:rPr>
+              <w:t>R</w:t>
+            </w:r>
+            <w:r>
+              <w:rPr>
+                <w:rFonts w:ascii="Fujitsu Sans Light" w:hAnsi="Fujitsu Sans Light"/>
+                <w:szCs w:val="20"/>
+              </w:rPr>
+              <w:t xml:space="preserve">eplace </w:t>
+            </w:r>
+            <w:proofErr w:type="spellStart"/>
+            <w:r>
+              <w:rPr>
+                <w:rFonts w:ascii="Fujitsu Sans Light" w:hAnsi="Fujitsu Sans Light"/>
+                <w:b/>
+                <w:szCs w:val="20"/>
+              </w:rPr>
+              <w:t>heslo</w:t>
+            </w:r>
+            <w:proofErr w:type="spellEnd"/>
+            <w:r>
+              <w:rPr>
+                <w:rFonts w:ascii="Fujitsu Sans Light" w:hAnsi="Fujitsu Sans Light"/>
+                <w:szCs w:val="20"/>
+              </w:rPr>
+              <w:t xml:space="preserve"> </w:t>
+            </w:r>
+            <w:r>
+              <w:rPr>
+                <w:rFonts w:ascii="Fujitsu Sans Light" w:hAnsi="Fujitsu Sans Light"/>
+                <w:szCs w:val="20"/>
+              </w:rPr>
+              <w:t>with the password you chose during the PostgreSQL installation</w:t>
+            </w:r>
+            <w:r>
+              <w:rPr>
+                <w:rFonts w:ascii="Fujitsu Sans Light" w:hAnsi="Fujitsu Sans Light"/>
+                <w:szCs w:val="20"/>
+              </w:rPr>
+              <w:t>.</w:t>
+            </w:r>
+          </w:p>
+        </w:tc>
+        <w:tc>
+          <w:tcPr>
+            <w:tcW w:w="5245" w:type="dxa"/>
+            <w:vAlign w:val="center"/>
+          </w:tcPr>
+          <w:p>
+            <w:pPr>
+              <w:rPr>
+                <w:rFonts w:ascii="Fujitsu Sans Light" w:hAnsi="Fujitsu Sans Light"/>
+                <w:szCs w:val="20"/>
+              </w:rPr>
+            </w:pPr>
+            <w:r>
+              <w:rPr>
+                <w:rFonts w:ascii="Fujitsu Sans Light" w:hAnsi="Fujitsu Sans Light"/>
+                <w:noProof/>
+                <w:szCs w:val="20"/>
+                <w:lang w:val="en-GB" w:eastAsia="en-GB"/>
+              </w:rPr>
+              <w:drawing>
+                <wp:inline distT="0" distB="0" distL="0" distR="0" wp14:anchorId="4DC48348" wp14:editId="06ED353B">
+                  <wp:extent cx="3193415" cy="226695"/>
+                  <wp:effectExtent l="0" t="0" r="6985" b="1905"/>
+                  <wp:docPr id="11" name="Obrázok 11"/>
+                  <wp:cNvGraphicFramePr>
+                    <a:graphicFrameLocks xmlns:a="http://schemas.openxmlformats.org/drawingml/2006/main" noChangeAspect="1"/>
+                  </wp:cNvGraphicFramePr>
+                  <a:graphic xmlns:a="http://schemas.openxmlformats.org/drawingml/2006/main">
+                    <a:graphicData uri="http://schemas.openxmlformats.org/drawingml/2006/picture">
+                      <pic:pic xmlns:pic="http://schemas.openxmlformats.org/drawingml/2006/picture">
+                        <pic:nvPicPr>
+                          <pic:cNvPr id="1" name=""/>
+                          <pic:cNvPicPr/>
+                        </pic:nvPicPr>
+                        <pic:blipFill>
+                          <a:blip r:embed="rId45"/>
+                          <a:stretch>
+                            <a:fillRect/>
+                          </a:stretch>
+                        </pic:blipFill>
+                        <pic:spPr>
+                          <a:xfrm>
+                            <a:off x="0" y="0"/>
+                            <a:ext cx="3193415" cy="226695"/>
+                          </a:xfrm>
+                          <a:prstGeom prst="rect">
+                            <a:avLst/>
+                          </a:prstGeom>
+                        </pic:spPr>
+                      </pic:pic>
+                    </a:graphicData>
+                  </a:graphic>
+                </wp:inline>
+              </w:drawing>
+            </w:r>
+          </w:p>
+        </w:tc>
+      </w:tr>
+      <w:tr>
+        <w:trPr>
+          <w:trHeight w:val="454"/>
+        </w:trPr>
+        <w:tc>
+          <w:tcPr>
+            <w:tcW w:w="4077" w:type="dxa"/>
+            <w:shd w:val="clear" w:color="auto" w:fill="DBE5F1" w:themeFill="accent1" w:themeFillTint="33"/>
+            <w:vAlign w:val="center"/>
+          </w:tcPr>
+          <w:p>
+            <w:pPr>
+              <w:rPr>
+                <w:rFonts w:ascii="Fujitsu Sans Light" w:hAnsi="Fujitsu Sans Light"/>
+                <w:szCs w:val="20"/>
+              </w:rPr>
+            </w:pPr>
+            <w:r>
+              <w:rPr>
+                <w:rFonts w:ascii="Fujitsu Sans Light" w:hAnsi="Fujitsu Sans Light"/>
+                <w:b/>
+                <w:szCs w:val="20"/>
+              </w:rPr>
+              <w:t xml:space="preserve">Install Step </w:t>
+            </w:r>
+            <w:r>
+              <w:rPr>
+                <w:rFonts w:ascii="Fujitsu Sans Light" w:hAnsi="Fujitsu Sans Light"/>
+                <w:b/>
+                <w:szCs w:val="20"/>
+              </w:rPr>
+              <w:t xml:space="preserve">5:  </w:t>
+            </w:r>
+            <w:r>
+              <w:rPr>
+                <w:rFonts w:ascii="Fujitsu Sans Light" w:hAnsi="Fujitsu Sans Light"/>
+                <w:szCs w:val="20"/>
+              </w:rPr>
+              <w:t>Save your changes</w:t>
             </w:r>
           </w:p>
         </w:tc>
@@ -8277,8 +8657,8 @@
           <w:rFonts w:ascii="Fujitsu Sans Light" w:hAnsi="Fujitsu Sans Light"/>
         </w:rPr>
       </w:pPr>
-      <w:bookmarkStart w:id="23" w:name="Part3_Section1"/>
-      <w:bookmarkEnd w:id="23"/>
+      <w:bookmarkStart w:id="21" w:name="Part3_Section1"/>
+      <w:bookmarkEnd w:id="21"/>
     </w:p>
     <w:p>
       <w:pPr>
@@ -8291,14 +8671,14 @@
           <w:szCs w:val="16"/>
         </w:rPr>
       </w:pPr>
-      <w:bookmarkStart w:id="24" w:name="PrePilot"/>
-      <w:bookmarkStart w:id="25" w:name="Pilot"/>
-      <w:bookmarkStart w:id="26" w:name="Production"/>
-      <w:bookmarkStart w:id="27" w:name="Retirement"/>
+      <w:bookmarkStart w:id="22" w:name="PrePilot"/>
+      <w:bookmarkStart w:id="23" w:name="Pilot"/>
+      <w:bookmarkStart w:id="24" w:name="Production"/>
+      <w:bookmarkStart w:id="25" w:name="Retirement"/>
+      <w:bookmarkEnd w:id="22"/>
+      <w:bookmarkEnd w:id="23"/>
       <w:bookmarkEnd w:id="24"/>
       <w:bookmarkEnd w:id="25"/>
-      <w:bookmarkEnd w:id="26"/>
-      <w:bookmarkEnd w:id="27"/>
       <w:r>
         <w:rPr>
           <w:rFonts w:ascii="Fujitsu Sans Light" w:hAnsi="Fujitsu Sans Light"/>
@@ -8767,8 +9147,8 @@
     </w:p>
     <w:p/>
     <w:sectPr>
-      <w:headerReference w:type="default" r:id="rId44"/>
-      <w:footerReference w:type="default" r:id="rId45"/>
+      <w:headerReference w:type="default" r:id="rId46"/>
+      <w:footerReference w:type="default" r:id="rId47"/>
       <w:pgSz w:w="11906" w:h="16838" w:code="9"/>
       <w:pgMar w:top="1134" w:right="1418" w:bottom="1134" w:left="1418" w:header="709" w:footer="709" w:gutter="0"/>
       <w:cols w:space="708"/>
@@ -9171,7 +9551,7 @@
                                   </pic:cNvPicPr>
                                 </pic:nvPicPr>
                                 <pic:blipFill>
-                                  <a:blip r:embed="rId1"/>
+                                  <a:blip r:embed="rId2"/>
                                   <a:srcRect/>
                                   <a:stretch>
                                     <a:fillRect/>
@@ -9272,7 +9652,7 @@
                     <wps:txbx>
                       <w:txbxContent>
                         <w:p>
-                          <w:bookmarkStart w:id="9" w:name="bkmbar1"/>
+                          <w:bookmarkStart w:id="8" w:name="bkmbar1"/>
                           <w:r>
                             <w:rPr>
                               <w:noProof/>
@@ -9324,7 +9704,7 @@
                               </wp:inline>
                             </w:drawing>
                           </w:r>
-                          <w:bookmarkEnd w:id="9"/>
+                          <w:bookmarkEnd w:id="8"/>
                         </w:p>
                         <w:p/>
                       </w:txbxContent>
@@ -9378,7 +9758,7 @@
                                   </pic:cNvPicPr>
                                 </pic:nvPicPr>
                                 <pic:blipFill>
-                                  <a:blip r:embed="rId1"/>
+                                  <a:blip r:embed="rId2"/>
                                   <a:srcRect/>
                                   <a:stretch>
                                     <a:fillRect/>
@@ -9515,11 +9895,11 @@
 
 <file path=word/header1.xml><?xml version="1.0" encoding="utf-8"?>
 <w:hdr xmlns:wpc="http://schemas.microsoft.com/office/word/2010/wordprocessingCanvas" xmlns:cx="http://schemas.microsoft.com/office/drawing/2014/chartex" xmlns:mc="http://schemas.openxmlformats.org/markup-compatibility/2006" xmlns:o="urn:schemas-microsoft-com:office:office" xmlns:r="http://schemas.openxmlformats.org/officeDocument/2006/relationships" xmlns:m="http://schemas.openxmlformats.org/officeDocument/2006/math" xmlns:v="urn:schemas-microsoft-com:vml" xmlns:wp14="http://schemas.microsoft.com/office/word/2010/wordprocessingDrawing" xmlns:wp="http://schemas.openxmlformats.org/drawingml/2006/wordprocessingDrawing" xmlns:w10="urn:schemas-microsoft-com:office:word" xmlns:w="http://schemas.openxmlformats.org/wordprocessingml/2006/main" xmlns:w14="http://schemas.microsoft.com/office/word/2010/wordml" xmlns:w15="http://schemas.microsoft.com/office/word/2012/wordml" xmlns:w16se="http://schemas.microsoft.com/office/word/2015/wordml/symex" xmlns:wpg="http://schemas.microsoft.com/office/word/2010/wordprocessingGroup" xmlns:wpi="http://schemas.microsoft.com/office/word/2010/wordprocessingInk" xmlns:wne="http://schemas.microsoft.com/office/word/2006/wordml" xmlns:wps="http://schemas.microsoft.com/office/word/2010/wordprocessingShape" mc:Ignorable="w14 w15 w16se wp14">
+  <w:bookmarkStart w:id="1" w:name="bkmlogo1"/>
   <w:p>
     <w:pPr>
       <w:pStyle w:val="Hlavika"/>
     </w:pPr>
-    <w:bookmarkStart w:id="1" w:name="bkmlogo1"/>
     <w:r>
       <w:rPr>
         <w:noProof/>
@@ -16530,15 +16910,6 @@
 </file>
 
 <file path=customXml/item1.xml><?xml version="1.0" encoding="utf-8"?>
-<?mso-contentType ?>
-<FormTemplates xmlns="http://schemas.microsoft.com/sharepoint/v3/contenttype/forms">
-  <Display>DocumentLibraryForm</Display>
-  <Edit>DocumentLibraryForm</Edit>
-  <New>DocumentLibraryForm</New>
-</FormTemplates>
-</file>
-
-<file path=customXml/item2.xml><?xml version="1.0" encoding="utf-8"?>
 <p:properties xmlns:p="http://schemas.microsoft.com/office/2006/metadata/properties" xmlns:xsi="http://www.w3.org/2001/XMLSchema-instance" xmlns:pc="http://schemas.microsoft.com/office/infopath/2007/PartnerControls">
   <documentManagement>
     <lcf76f155ced4ddcb4097134ff3c332f xmlns="cacdc8fe-57f4-4768-8df7-6c6cb2848168">
@@ -16547,6 +16918,15 @@
     <TaxCatchAll xmlns="5252d658-101f-4632-9722-9348dfb11d40" xsi:nil="true"/>
   </documentManagement>
 </p:properties>
+</file>
+
+<file path=customXml/item2.xml><?xml version="1.0" encoding="utf-8"?>
+<?mso-contentType ?>
+<FormTemplates xmlns="http://schemas.microsoft.com/sharepoint/v3/contenttype/forms">
+  <Display>DocumentLibraryForm</Display>
+  <Edit>DocumentLibraryForm</Edit>
+  <New>DocumentLibraryForm</New>
+</FormTemplates>
 </file>
 
 <file path=customXml/item3.xml><?xml version="1.0" encoding="utf-8"?>
@@ -16777,14 +17157,6 @@
 </file>
 
 <file path=customXml/itemProps1.xml><?xml version="1.0" encoding="utf-8"?>
-<ds:datastoreItem xmlns:ds="http://schemas.openxmlformats.org/officeDocument/2006/customXml" ds:itemID="{53CF1C41-31F9-490E-8029-80E3E41AAC44}">
-  <ds:schemaRefs>
-    <ds:schemaRef ds:uri="http://schemas.microsoft.com/sharepoint/v3/contenttype/forms"/>
-  </ds:schemaRefs>
-</ds:datastoreItem>
-</file>
-
-<file path=customXml/itemProps2.xml><?xml version="1.0" encoding="utf-8"?>
 <ds:datastoreItem xmlns:ds="http://schemas.openxmlformats.org/officeDocument/2006/customXml" ds:itemID="{CE185328-8671-4683-8CC7-39D22DEB61B8}">
   <ds:schemaRefs>
     <ds:schemaRef ds:uri="http://schemas.microsoft.com/office/2006/metadata/properties"/>
@@ -16797,6 +17169,14 @@
     <ds:schemaRef ds:uri="5252d658-101f-4632-9722-9348dfb11d40"/>
     <ds:schemaRef ds:uri="cacdc8fe-57f4-4768-8df7-6c6cb2848168"/>
     <ds:schemaRef ds:uri="http://purl.org/dc/dcmitype/"/>
+  </ds:schemaRefs>
+</ds:datastoreItem>
+</file>
+
+<file path=customXml/itemProps2.xml><?xml version="1.0" encoding="utf-8"?>
+<ds:datastoreItem xmlns:ds="http://schemas.openxmlformats.org/officeDocument/2006/customXml" ds:itemID="{53CF1C41-31F9-490E-8029-80E3E41AAC44}">
+  <ds:schemaRefs>
+    <ds:schemaRef ds:uri="http://schemas.microsoft.com/sharepoint/v3/contenttype/forms"/>
   </ds:schemaRefs>
 </ds:datastoreItem>
 </file>
@@ -16821,7 +17201,7 @@
 </file>
 
 <file path=customXml/itemProps4.xml><?xml version="1.0" encoding="utf-8"?>
-<ds:datastoreItem xmlns:ds="http://schemas.openxmlformats.org/officeDocument/2006/customXml" ds:itemID="{F865932F-E5E9-450C-A21E-6F203691EFFD}">
+<ds:datastoreItem xmlns:ds="http://schemas.openxmlformats.org/officeDocument/2006/customXml" ds:itemID="{FC177F94-6C26-4BEA-9FBD-68960E2D031E}">
   <ds:schemaRefs>
     <ds:schemaRef ds:uri="http://schemas.openxmlformats.org/officeDocument/2006/bibliography"/>
   </ds:schemaRefs>

</xml_diff>